<commit_message>
7.1 Basic Login Forms
</commit_message>
<xml_diff>
--- a/7.1P/7.1P_Answers.docx
+++ b/7.1P/7.1P_Answers.docx
@@ -37,7 +37,6 @@
     </w:p>
     <w:p>
       <w:pPr>
-        <w:ind w:left="714"/>
         <w:rPr>
           <w:sz w:val="24"/>
           <w:szCs w:val="24"/>
@@ -82,8 +81,33 @@
           <w:sz w:val="24"/>
           <w:szCs w:val="24"/>
         </w:rPr>
-        <w:t>The system doesn’t allow an employee to perform a create or delete option because it would allow them to change details that would otherwise be immutable by simply deleting their record and recreating</w:t>
-      </w:r>
+        <w:t xml:space="preserve">The system </w:t>
+      </w:r>
+      <w:proofErr w:type="gramStart"/>
+      <w:r>
+        <w:rPr>
+          <w:sz w:val="24"/>
+          <w:szCs w:val="24"/>
+        </w:rPr>
+        <w:t>doesn’t</w:t>
+      </w:r>
+      <w:proofErr w:type="gramEnd"/>
+      <w:r>
+        <w:rPr>
+          <w:sz w:val="24"/>
+          <w:szCs w:val="24"/>
+        </w:rPr>
+        <w:t xml:space="preserve"> allow an employee to perform a create or delete option because it would allow them to change details that would otherwise be immutable by simply deleting their record and recreating</w:t>
+      </w:r>
+    </w:p>
+    <w:p>
+      <w:pPr>
+        <w:ind w:left="360"/>
+        <w:rPr>
+          <w:sz w:val="24"/>
+          <w:szCs w:val="24"/>
+        </w:rPr>
+      </w:pPr>
     </w:p>
     <w:p>
       <w:pPr>
@@ -118,12 +142,37 @@
           <w:szCs w:val="24"/>
         </w:rPr>
       </w:pPr>
-      <w:r>
-        <w:rPr>
-          <w:sz w:val="24"/>
-          <w:szCs w:val="24"/>
-        </w:rPr>
-        <w:t xml:space="preserve">Empid, name, phone, address, email, bankaccountid, &amp; salary. </w:t>
+      <w:proofErr w:type="spellStart"/>
+      <w:r>
+        <w:rPr>
+          <w:sz w:val="24"/>
+          <w:szCs w:val="24"/>
+        </w:rPr>
+        <w:t>Empid</w:t>
+      </w:r>
+      <w:proofErr w:type="spellEnd"/>
+      <w:r>
+        <w:rPr>
+          <w:sz w:val="24"/>
+          <w:szCs w:val="24"/>
+        </w:rPr>
+        <w:t xml:space="preserve">, name, phone, address, email, </w:t>
+      </w:r>
+      <w:proofErr w:type="spellStart"/>
+      <w:r>
+        <w:rPr>
+          <w:sz w:val="24"/>
+          <w:szCs w:val="24"/>
+        </w:rPr>
+        <w:t>bankaccountid</w:t>
+      </w:r>
+      <w:proofErr w:type="spellEnd"/>
+      <w:r>
+        <w:rPr>
+          <w:sz w:val="24"/>
+          <w:szCs w:val="24"/>
+        </w:rPr>
+        <w:t xml:space="preserve">, &amp; salary. </w:t>
       </w:r>
       <w:r>
         <w:rPr>
@@ -158,13 +207,47 @@
           <w:szCs w:val="24"/>
         </w:rPr>
       </w:pPr>
-      <w:r>
-        <w:rPr>
-          <w:sz w:val="24"/>
-          <w:szCs w:val="24"/>
-        </w:rPr>
-        <w:t>Appgroup &amp; active are not shown as they aren’t relevant to the employee and partially reveal how the system is secured.</w:t>
-      </w:r>
+      <w:proofErr w:type="spellStart"/>
+      <w:r>
+        <w:rPr>
+          <w:sz w:val="24"/>
+          <w:szCs w:val="24"/>
+        </w:rPr>
+        <w:t>Appgroup</w:t>
+      </w:r>
+      <w:proofErr w:type="spellEnd"/>
+      <w:r>
+        <w:rPr>
+          <w:sz w:val="24"/>
+          <w:szCs w:val="24"/>
+        </w:rPr>
+        <w:t xml:space="preserve"> &amp; active are not shown as they </w:t>
+      </w:r>
+      <w:proofErr w:type="gramStart"/>
+      <w:r>
+        <w:rPr>
+          <w:sz w:val="24"/>
+          <w:szCs w:val="24"/>
+        </w:rPr>
+        <w:t>aren’t</w:t>
+      </w:r>
+      <w:proofErr w:type="gramEnd"/>
+      <w:r>
+        <w:rPr>
+          <w:sz w:val="24"/>
+          <w:szCs w:val="24"/>
+        </w:rPr>
+        <w:t xml:space="preserve"> relevant to the employee and partially reveal how the system is secured.</w:t>
+      </w:r>
+    </w:p>
+    <w:p>
+      <w:pPr>
+        <w:ind w:left="360"/>
+        <w:rPr>
+          <w:sz w:val="24"/>
+          <w:szCs w:val="24"/>
+        </w:rPr>
+      </w:pPr>
     </w:p>
     <w:p>
       <w:pPr>
@@ -227,8 +310,33 @@
           <w:sz w:val="24"/>
           <w:szCs w:val="24"/>
         </w:rPr>
-        <w:t>I think this is a good practice because it removes a possible security risk.</w:t>
-      </w:r>
+        <w:t xml:space="preserve">I think this is a good practice because it removes a </w:t>
+      </w:r>
+      <w:proofErr w:type="gramStart"/>
+      <w:r>
+        <w:rPr>
+          <w:sz w:val="24"/>
+          <w:szCs w:val="24"/>
+        </w:rPr>
+        <w:t>possible security</w:t>
+      </w:r>
+      <w:proofErr w:type="gramEnd"/>
+      <w:r>
+        <w:rPr>
+          <w:sz w:val="24"/>
+          <w:szCs w:val="24"/>
+        </w:rPr>
+        <w:t xml:space="preserve"> risk.</w:t>
+      </w:r>
+    </w:p>
+    <w:p>
+      <w:pPr>
+        <w:ind w:left="360"/>
+        <w:rPr>
+          <w:sz w:val="24"/>
+          <w:szCs w:val="24"/>
+        </w:rPr>
+      </w:pPr>
     </w:p>
     <w:p>
       <w:pPr>
@@ -313,7 +421,23 @@
           <w:sz w:val="24"/>
           <w:szCs w:val="24"/>
         </w:rPr>
-        <w:t>Name, Phone, Address, email, password, bankaccountid.</w:t>
+        <w:t xml:space="preserve">Name, Phone, Address, email, password, </w:t>
+      </w:r>
+      <w:proofErr w:type="spellStart"/>
+      <w:r>
+        <w:rPr>
+          <w:sz w:val="24"/>
+          <w:szCs w:val="24"/>
+        </w:rPr>
+        <w:t>bankaccountid</w:t>
+      </w:r>
+      <w:proofErr w:type="spellEnd"/>
+      <w:r>
+        <w:rPr>
+          <w:sz w:val="24"/>
+          <w:szCs w:val="24"/>
+        </w:rPr>
+        <w:t>.</w:t>
       </w:r>
     </w:p>
     <w:p>
@@ -349,7 +473,24 @@
           <w:sz w:val="24"/>
           <w:szCs w:val="24"/>
         </w:rPr>
-        <w:t>The password can be changed but not viewed, as its expected the employee memorises their password.</w:t>
+        <w:lastRenderedPageBreak/>
+        <w:t xml:space="preserve">The password can be changed but not viewed, as </w:t>
+      </w:r>
+      <w:proofErr w:type="gramStart"/>
+      <w:r>
+        <w:rPr>
+          <w:sz w:val="24"/>
+          <w:szCs w:val="24"/>
+        </w:rPr>
+        <w:t>its</w:t>
+      </w:r>
+      <w:proofErr w:type="gramEnd"/>
+      <w:r>
+        <w:rPr>
+          <w:sz w:val="24"/>
+          <w:szCs w:val="24"/>
+        </w:rPr>
+        <w:t xml:space="preserve"> expected the employee memorises their password.</w:t>
       </w:r>
     </w:p>
     <w:p>
@@ -385,13 +526,37 @@
           <w:szCs w:val="24"/>
         </w:rPr>
       </w:pPr>
-      <w:r>
-        <w:rPr>
-          <w:sz w:val="24"/>
-          <w:szCs w:val="24"/>
-        </w:rPr>
-        <w:lastRenderedPageBreak/>
-        <w:t xml:space="preserve">Empid, appgroup, salary, active status. </w:t>
+      <w:proofErr w:type="spellStart"/>
+      <w:r>
+        <w:rPr>
+          <w:sz w:val="24"/>
+          <w:szCs w:val="24"/>
+        </w:rPr>
+        <w:t>Empid</w:t>
+      </w:r>
+      <w:proofErr w:type="spellEnd"/>
+      <w:r>
+        <w:rPr>
+          <w:sz w:val="24"/>
+          <w:szCs w:val="24"/>
+        </w:rPr>
+        <w:t xml:space="preserve">, </w:t>
+      </w:r>
+      <w:proofErr w:type="spellStart"/>
+      <w:r>
+        <w:rPr>
+          <w:sz w:val="24"/>
+          <w:szCs w:val="24"/>
+        </w:rPr>
+        <w:t>appgroup</w:t>
+      </w:r>
+      <w:proofErr w:type="spellEnd"/>
+      <w:r>
+        <w:rPr>
+          <w:sz w:val="24"/>
+          <w:szCs w:val="24"/>
+        </w:rPr>
+        <w:t xml:space="preserve">, salary, active status. </w:t>
       </w:r>
     </w:p>
     <w:p>
@@ -409,6 +574,15 @@
         </w:rPr>
         <w:t xml:space="preserve">To avoid updates there would be a separate screen with only the fields we want the employee to be able to update. </w:t>
       </w:r>
+    </w:p>
+    <w:p>
+      <w:pPr>
+        <w:ind w:left="1440"/>
+        <w:rPr>
+          <w:sz w:val="24"/>
+          <w:szCs w:val="24"/>
+        </w:rPr>
+      </w:pPr>
     </w:p>
     <w:p>
       <w:pPr>
@@ -449,8 +623,34 @@
           <w:sz w:val="24"/>
           <w:szCs w:val="24"/>
         </w:rPr>
-        <w:t xml:space="preserve">On a separate employee only update page. I think this is good practice as it allows full control over what fields can be updated, and removes the possibility of bugs where the user can update fields only an admin should be able to that may  occur using a shared ui. </w:t>
-      </w:r>
+        <w:t xml:space="preserve">On a separate employee only update page. I think this is good practice as it allows full control over what fields can be updated, and removes the possibility of bugs where the user can update fields only an admin should be able to that may  occur using a shared </w:t>
+      </w:r>
+      <w:proofErr w:type="spellStart"/>
+      <w:r>
+        <w:rPr>
+          <w:sz w:val="24"/>
+          <w:szCs w:val="24"/>
+        </w:rPr>
+        <w:t>ui</w:t>
+      </w:r>
+      <w:proofErr w:type="spellEnd"/>
+      <w:r>
+        <w:rPr>
+          <w:sz w:val="24"/>
+          <w:szCs w:val="24"/>
+        </w:rPr>
+        <w:t xml:space="preserve">. </w:t>
+      </w:r>
+    </w:p>
+    <w:p>
+      <w:pPr>
+        <w:pStyle w:val="ListParagraph"/>
+        <w:contextualSpacing w:val="0"/>
+        <w:rPr>
+          <w:sz w:val="24"/>
+          <w:szCs w:val="24"/>
+        </w:rPr>
+      </w:pPr>
     </w:p>
     <w:p>
       <w:pPr>
@@ -474,8 +674,19 @@
           <w:sz w:val="24"/>
           <w:szCs w:val="24"/>
         </w:rPr>
-        <w:t>In the context of employee’s Update operation, the company decided to first display the details of a particular employee (if such employee exists after searching through the database via the employee’s id) in the web browser so that the employee could enter the required information. Should the existing password be</w:t>
-      </w:r>
+        <w:t xml:space="preserve">In the context of employee’s Update operation, the company decided to first display the details of a particular employee (if such employee exists after searching through the database via the employee’s id) in the web browser so that the employee could enter the required information. Should the existing password </w:t>
+      </w:r>
+      <w:proofErr w:type="gramStart"/>
+      <w:r>
+        <w:rPr>
+          <w:b/>
+          <w:bCs/>
+          <w:sz w:val="24"/>
+          <w:szCs w:val="24"/>
+        </w:rPr>
+        <w:t>be</w:t>
+      </w:r>
+      <w:proofErr w:type="gramEnd"/>
     </w:p>
     <w:p>
       <w:pPr>
@@ -587,8 +798,64 @@
           <w:sz w:val="24"/>
           <w:szCs w:val="24"/>
         </w:rPr>
-        <w:t>C. There’s no reason for the client to have a copy of the users current password. The managed bean on the server would contain it, and password updates would occur by having the user submit their old and new password and the managed bean would only allow it if the submitted old password matches the actual old password.</w:t>
-      </w:r>
+        <w:t xml:space="preserve">C. There’s no reason for the client to have a copy of the </w:t>
+      </w:r>
+      <w:proofErr w:type="gramStart"/>
+      <w:r>
+        <w:rPr>
+          <w:sz w:val="24"/>
+          <w:szCs w:val="24"/>
+        </w:rPr>
+        <w:t>users</w:t>
+      </w:r>
+      <w:proofErr w:type="gramEnd"/>
+      <w:r>
+        <w:rPr>
+          <w:sz w:val="24"/>
+          <w:szCs w:val="24"/>
+        </w:rPr>
+        <w:t xml:space="preserve"> current password. The managed bean on the server would contain it, and password updates would occur by having the user submit their old and new password and the managed bean would only allow it if the submitted old password matches the actual old password.</w:t>
+      </w:r>
+    </w:p>
+    <w:p>
+      <w:pPr>
+        <w:pStyle w:val="ListParagraph"/>
+        <w:contextualSpacing w:val="0"/>
+        <w:rPr>
+          <w:sz w:val="24"/>
+          <w:szCs w:val="24"/>
+        </w:rPr>
+      </w:pPr>
+    </w:p>
+    <w:p>
+      <w:pPr>
+        <w:pStyle w:val="ListParagraph"/>
+        <w:contextualSpacing w:val="0"/>
+        <w:rPr>
+          <w:sz w:val="24"/>
+          <w:szCs w:val="24"/>
+        </w:rPr>
+      </w:pPr>
+    </w:p>
+    <w:p>
+      <w:pPr>
+        <w:pStyle w:val="ListParagraph"/>
+        <w:contextualSpacing w:val="0"/>
+        <w:rPr>
+          <w:sz w:val="24"/>
+          <w:szCs w:val="24"/>
+        </w:rPr>
+      </w:pPr>
+    </w:p>
+    <w:p>
+      <w:pPr>
+        <w:pStyle w:val="ListParagraph"/>
+        <w:contextualSpacing w:val="0"/>
+        <w:rPr>
+          <w:sz w:val="24"/>
+          <w:szCs w:val="24"/>
+        </w:rPr>
+      </w:pPr>
     </w:p>
     <w:p>
       <w:pPr>
@@ -612,7 +879,41 @@
           <w:sz w:val="24"/>
           <w:szCs w:val="24"/>
         </w:rPr>
+        <w:lastRenderedPageBreak/>
         <w:t>In the context of deleting employee’s record, the company choose to accept the employee id as the input and then remove the employee record by setting the field “active” to false instead of removing the record from the database. Do you think that this is a good practice? Why or Why not? If not, propose an alternative and justify your choice.</w:t>
+      </w:r>
+    </w:p>
+    <w:p>
+      <w:pPr>
+        <w:pStyle w:val="ListParagraph"/>
+        <w:contextualSpacing w:val="0"/>
+        <w:rPr>
+          <w:sz w:val="24"/>
+          <w:szCs w:val="24"/>
+        </w:rPr>
+      </w:pPr>
+      <w:r>
+        <w:rPr>
+          <w:sz w:val="24"/>
+          <w:szCs w:val="24"/>
+        </w:rPr>
+        <w:t xml:space="preserve">This is more of a business choice as keeping a list of inactive users allows for collecting historical data about the business. This seems like an ok practice as I </w:t>
+      </w:r>
+      <w:proofErr w:type="gramStart"/>
+      <w:r>
+        <w:rPr>
+          <w:sz w:val="24"/>
+          <w:szCs w:val="24"/>
+        </w:rPr>
+        <w:t>can’t</w:t>
+      </w:r>
+      <w:proofErr w:type="gramEnd"/>
+      <w:r>
+        <w:rPr>
+          <w:sz w:val="24"/>
+          <w:szCs w:val="24"/>
+        </w:rPr>
+        <w:t xml:space="preserve"> think of any way this could be abused. </w:t>
       </w:r>
     </w:p>
     <w:p>
@@ -637,11 +938,827 @@
           <w:sz w:val="24"/>
           <w:szCs w:val="24"/>
         </w:rPr>
-        <w:t>After reviewing the features provided by the application “ED-Secure”, do you think that the application as is can provide the features listed in the Case Study Section above? Are there any deficiencies? Why and why not? What changes would you suggest to address all features listed?</w:t>
+        <w:t xml:space="preserve">After reviewing the features provided by the application “ED-Secure”, do you think that the application as is can provide the features listed in the Case Study Section above? Are there any deficiencies? Why and why not? What changes would you suggest </w:t>
+      </w:r>
+      <w:proofErr w:type="gramStart"/>
+      <w:r>
+        <w:rPr>
+          <w:b/>
+          <w:bCs/>
+          <w:sz w:val="24"/>
+          <w:szCs w:val="24"/>
+        </w:rPr>
+        <w:t>to address</w:t>
+      </w:r>
+      <w:proofErr w:type="gramEnd"/>
+      <w:r>
+        <w:rPr>
+          <w:b/>
+          <w:bCs/>
+          <w:sz w:val="24"/>
+          <w:szCs w:val="24"/>
+        </w:rPr>
+        <w:t xml:space="preserve"> all features listed?</w:t>
+      </w:r>
+    </w:p>
+    <w:p>
+      <w:pPr>
+        <w:pStyle w:val="ListParagraph"/>
+        <w:contextualSpacing w:val="0"/>
+        <w:rPr>
+          <w:sz w:val="24"/>
+          <w:szCs w:val="24"/>
+        </w:rPr>
+      </w:pPr>
+      <w:r>
+        <w:rPr>
+          <w:sz w:val="24"/>
+          <w:szCs w:val="24"/>
+        </w:rPr>
+        <w:t>The application needs the following changes:</w:t>
+      </w:r>
+    </w:p>
+    <w:p>
+      <w:pPr>
+        <w:pStyle w:val="ListParagraph"/>
+        <w:numPr>
+          <w:ilvl w:val="0"/>
+          <w:numId w:val="11"/>
+        </w:numPr>
+        <w:contextualSpacing w:val="0"/>
+        <w:rPr>
+          <w:sz w:val="24"/>
+          <w:szCs w:val="24"/>
+        </w:rPr>
+      </w:pPr>
+      <w:r>
+        <w:rPr>
+          <w:sz w:val="24"/>
+          <w:szCs w:val="24"/>
+        </w:rPr>
+        <w:t xml:space="preserve">Separate user only </w:t>
+      </w:r>
+      <w:proofErr w:type="spellStart"/>
+      <w:r>
+        <w:rPr>
+          <w:sz w:val="24"/>
+          <w:szCs w:val="24"/>
+        </w:rPr>
+        <w:t>jsf</w:t>
+      </w:r>
+      <w:proofErr w:type="spellEnd"/>
+      <w:r>
+        <w:rPr>
+          <w:sz w:val="24"/>
+          <w:szCs w:val="24"/>
+        </w:rPr>
+        <w:t xml:space="preserve"> pages for employees to view and update their data</w:t>
+      </w:r>
+    </w:p>
+    <w:p>
+      <w:pPr>
+        <w:pStyle w:val="ListParagraph"/>
+        <w:numPr>
+          <w:ilvl w:val="0"/>
+          <w:numId w:val="11"/>
+        </w:numPr>
+        <w:contextualSpacing w:val="0"/>
+        <w:rPr>
+          <w:sz w:val="24"/>
+          <w:szCs w:val="24"/>
+        </w:rPr>
+      </w:pPr>
+      <w:r>
+        <w:rPr>
+          <w:sz w:val="24"/>
+          <w:szCs w:val="24"/>
+        </w:rPr>
+        <w:t>New DTO class that omits password</w:t>
+      </w:r>
+    </w:p>
+    <w:p>
+      <w:pPr>
+        <w:rPr>
+          <w:sz w:val="24"/>
+          <w:szCs w:val="24"/>
+        </w:rPr>
+      </w:pPr>
+    </w:p>
+    <w:p>
+      <w:pPr>
+        <w:rPr>
+          <w:sz w:val="28"/>
+          <w:szCs w:val="28"/>
+        </w:rPr>
+      </w:pPr>
+    </w:p>
+    <w:p>
+      <w:pPr>
+        <w:rPr>
+          <w:sz w:val="28"/>
+          <w:szCs w:val="28"/>
+        </w:rPr>
+      </w:pPr>
+    </w:p>
+    <w:p>
+      <w:pPr>
+        <w:rPr>
+          <w:sz w:val="28"/>
+          <w:szCs w:val="28"/>
+        </w:rPr>
+      </w:pPr>
+    </w:p>
+    <w:p>
+      <w:pPr>
+        <w:rPr>
+          <w:sz w:val="28"/>
+          <w:szCs w:val="28"/>
+        </w:rPr>
+      </w:pPr>
+    </w:p>
+    <w:p>
+      <w:pPr>
+        <w:rPr>
+          <w:sz w:val="28"/>
+          <w:szCs w:val="28"/>
+        </w:rPr>
+      </w:pPr>
+    </w:p>
+    <w:p>
+      <w:pPr>
+        <w:rPr>
+          <w:sz w:val="28"/>
+          <w:szCs w:val="28"/>
+        </w:rPr>
+      </w:pPr>
+    </w:p>
+    <w:p>
+      <w:pPr>
+        <w:rPr>
+          <w:sz w:val="28"/>
+          <w:szCs w:val="28"/>
+        </w:rPr>
+      </w:pPr>
+    </w:p>
+    <w:p>
+      <w:pPr>
+        <w:rPr>
+          <w:sz w:val="28"/>
+          <w:szCs w:val="28"/>
+        </w:rPr>
+      </w:pPr>
+    </w:p>
+    <w:p>
+      <w:pPr>
+        <w:rPr>
+          <w:sz w:val="28"/>
+          <w:szCs w:val="28"/>
+        </w:rPr>
+      </w:pPr>
+    </w:p>
+    <w:p>
+      <w:pPr>
+        <w:rPr>
+          <w:sz w:val="28"/>
+          <w:szCs w:val="28"/>
+        </w:rPr>
+      </w:pPr>
+    </w:p>
+    <w:p>
+      <w:pPr>
+        <w:rPr>
+          <w:sz w:val="28"/>
+          <w:szCs w:val="28"/>
+        </w:rPr>
+      </w:pPr>
+    </w:p>
+    <w:p>
+      <w:pPr>
+        <w:rPr>
+          <w:sz w:val="28"/>
+          <w:szCs w:val="28"/>
+        </w:rPr>
+      </w:pPr>
+    </w:p>
+    <w:p>
+      <w:pPr>
+        <w:rPr>
+          <w:sz w:val="28"/>
+          <w:szCs w:val="28"/>
+        </w:rPr>
+      </w:pPr>
+    </w:p>
+    <w:p>
+      <w:pPr>
+        <w:rPr>
+          <w:sz w:val="28"/>
+          <w:szCs w:val="28"/>
+        </w:rPr>
+      </w:pPr>
+    </w:p>
+    <w:p>
+      <w:pPr>
+        <w:rPr>
+          <w:sz w:val="28"/>
+          <w:szCs w:val="28"/>
+        </w:rPr>
+        <w:sectPr>
+          <w:pgSz w:w="11906" w:h="16838"/>
+          <w:pgMar w:top="1440" w:right="1440" w:bottom="1440" w:left="1440" w:header="708" w:footer="708" w:gutter="0"/>
+          <w:cols w:space="708"/>
+          <w:docGrid w:linePitch="360"/>
+        </w:sectPr>
+      </w:pPr>
+    </w:p>
+    <w:p>
+      <w:pPr>
+        <w:rPr>
+          <w:sz w:val="28"/>
+          <w:szCs w:val="28"/>
+        </w:rPr>
+      </w:pPr>
+      <w:r>
+        <w:rPr>
+          <w:sz w:val="28"/>
+          <w:szCs w:val="28"/>
+        </w:rPr>
+        <w:lastRenderedPageBreak/>
+        <w:t>Task 5</w:t>
+      </w:r>
+    </w:p>
+    <w:p>
+      <w:pPr>
+        <w:pStyle w:val="ListParagraph"/>
+        <w:numPr>
+          <w:ilvl w:val="1"/>
+          <w:numId w:val="10"/>
+        </w:numPr>
+        <w:rPr>
+          <w:b/>
+          <w:bCs/>
+          <w:sz w:val="24"/>
+          <w:szCs w:val="24"/>
+        </w:rPr>
+      </w:pPr>
+      <w:proofErr w:type="spellStart"/>
+      <w:r>
+        <w:rPr>
+          <w:b/>
+          <w:bCs/>
+          <w:sz w:val="24"/>
+          <w:szCs w:val="24"/>
+        </w:rPr>
+        <w:t>Uml</w:t>
+      </w:r>
+      <w:proofErr w:type="spellEnd"/>
+      <w:r>
+        <w:rPr>
+          <w:b/>
+          <w:bCs/>
+          <w:sz w:val="24"/>
+          <w:szCs w:val="24"/>
+        </w:rPr>
+        <w:t xml:space="preserve"> diagram</w:t>
+      </w:r>
+    </w:p>
+    <w:p>
+      <w:pPr>
+        <w:rPr>
+          <w:sz w:val="28"/>
+          <w:szCs w:val="28"/>
+        </w:rPr>
+      </w:pPr>
+      <w:r>
+        <w:rPr>
+          <w:noProof/>
+        </w:rPr>
+        <w:drawing>
+          <wp:inline distT="0" distB="0" distL="0" distR="0" wp14:anchorId="4C21304D" wp14:editId="7DB77F34">
+            <wp:extent cx="8809355" cy="3676650"/>
+            <wp:effectExtent l="0" t="0" r="0" b="0"/>
+            <wp:docPr id="1" name="Picture 1"/>
+            <wp:cNvGraphicFramePr/>
+            <a:graphic xmlns:a="http://schemas.openxmlformats.org/drawingml/2006/main">
+              <a:graphicData uri="http://schemas.openxmlformats.org/drawingml/2006/picture">
+                <pic:pic xmlns:pic="http://schemas.openxmlformats.org/drawingml/2006/picture">
+                  <pic:nvPicPr>
+                    <pic:cNvPr id="1" name="Picture 1"/>
+                    <pic:cNvPicPr/>
+                  </pic:nvPicPr>
+                  <pic:blipFill>
+                    <a:blip r:embed="rId5"/>
+                    <a:stretch>
+                      <a:fillRect/>
+                    </a:stretch>
+                  </pic:blipFill>
+                  <pic:spPr>
+                    <a:xfrm>
+                      <a:off x="0" y="0"/>
+                      <a:ext cx="8809355" cy="3676650"/>
+                    </a:xfrm>
+                    <a:prstGeom prst="rect">
+                      <a:avLst/>
+                    </a:prstGeom>
+                  </pic:spPr>
+                </pic:pic>
+              </a:graphicData>
+            </a:graphic>
+          </wp:inline>
+        </w:drawing>
+      </w:r>
+    </w:p>
+    <w:p>
+      <w:pPr>
+        <w:rPr>
+          <w:sz w:val="28"/>
+          <w:szCs w:val="28"/>
+        </w:rPr>
+      </w:pPr>
+    </w:p>
+    <w:p>
+      <w:pPr>
+        <w:rPr>
+          <w:sz w:val="28"/>
+          <w:szCs w:val="28"/>
+        </w:rPr>
+      </w:pPr>
+    </w:p>
+    <w:p>
+      <w:pPr>
+        <w:rPr>
+          <w:sz w:val="28"/>
+          <w:szCs w:val="28"/>
+        </w:rPr>
+      </w:pPr>
+    </w:p>
+    <w:p>
+      <w:pPr>
+        <w:rPr>
+          <w:sz w:val="28"/>
+          <w:szCs w:val="28"/>
+        </w:rPr>
+      </w:pPr>
+    </w:p>
+    <w:p>
+      <w:pPr>
+        <w:spacing w:after="0"/>
+        <w:rPr>
+          <w:b/>
+          <w:bCs/>
+          <w:sz w:val="24"/>
+          <w:szCs w:val="24"/>
+        </w:rPr>
+      </w:pPr>
+      <w:r>
+        <w:rPr>
+          <w:b/>
+          <w:bCs/>
+          <w:sz w:val="24"/>
+          <w:szCs w:val="24"/>
+        </w:rPr>
+        <w:lastRenderedPageBreak/>
+        <w:t>b.</w:t>
+      </w:r>
+      <w:r>
+        <w:rPr>
+          <w:b/>
+          <w:bCs/>
+          <w:sz w:val="24"/>
+          <w:szCs w:val="24"/>
+        </w:rPr>
+        <w:tab/>
+        <w:t>Component Descriptions</w:t>
+      </w:r>
+    </w:p>
+    <w:p>
+      <w:pPr>
+        <w:pStyle w:val="ListParagraph"/>
+        <w:numPr>
+          <w:ilvl w:val="0"/>
+          <w:numId w:val="12"/>
+        </w:numPr>
+        <w:spacing w:after="0"/>
+        <w:rPr>
+          <w:sz w:val="24"/>
+          <w:szCs w:val="24"/>
+          <w:u w:val="single"/>
+        </w:rPr>
+      </w:pPr>
+      <w:r>
+        <w:rPr>
+          <w:sz w:val="24"/>
+          <w:szCs w:val="24"/>
+          <w:u w:val="single"/>
+        </w:rPr>
+        <w:t>Admin Web Pages</w:t>
+      </w:r>
+    </w:p>
+    <w:p>
+      <w:pPr>
+        <w:ind w:left="360"/>
+        <w:rPr>
+          <w:sz w:val="24"/>
+          <w:szCs w:val="24"/>
+        </w:rPr>
+      </w:pPr>
+      <w:r>
+        <w:rPr>
+          <w:sz w:val="24"/>
+          <w:szCs w:val="24"/>
+        </w:rPr>
+        <w:t xml:space="preserve">The set of </w:t>
+      </w:r>
+      <w:proofErr w:type="spellStart"/>
+      <w:r>
+        <w:rPr>
+          <w:sz w:val="24"/>
+          <w:szCs w:val="24"/>
+        </w:rPr>
+        <w:t>jsf</w:t>
+      </w:r>
+      <w:proofErr w:type="spellEnd"/>
+      <w:r>
+        <w:rPr>
+          <w:sz w:val="24"/>
+          <w:szCs w:val="24"/>
+        </w:rPr>
+        <w:t xml:space="preserve"> webpages that provide the UI for the admin tasks to be completed in the application</w:t>
+      </w:r>
+    </w:p>
+    <w:p>
+      <w:pPr>
+        <w:pStyle w:val="ListParagraph"/>
+        <w:numPr>
+          <w:ilvl w:val="0"/>
+          <w:numId w:val="12"/>
+        </w:numPr>
+        <w:spacing w:after="0"/>
+        <w:rPr>
+          <w:sz w:val="24"/>
+          <w:szCs w:val="24"/>
+          <w:u w:val="single"/>
+        </w:rPr>
+      </w:pPr>
+      <w:r>
+        <w:rPr>
+          <w:sz w:val="24"/>
+          <w:szCs w:val="24"/>
+          <w:u w:val="single"/>
+        </w:rPr>
+        <w:t>Employee web pages</w:t>
+      </w:r>
+    </w:p>
+    <w:p>
+      <w:pPr>
+        <w:ind w:left="360"/>
+        <w:rPr>
+          <w:sz w:val="24"/>
+          <w:szCs w:val="24"/>
+        </w:rPr>
+      </w:pPr>
+      <w:r>
+        <w:rPr>
+          <w:sz w:val="24"/>
+          <w:szCs w:val="24"/>
+        </w:rPr>
+        <w:t xml:space="preserve">JSF web pages in which the employee can navigate to review and update their details. </w:t>
+      </w:r>
+    </w:p>
+    <w:p>
+      <w:pPr>
+        <w:pStyle w:val="ListParagraph"/>
+        <w:numPr>
+          <w:ilvl w:val="0"/>
+          <w:numId w:val="12"/>
+        </w:numPr>
+        <w:spacing w:after="0"/>
+        <w:rPr>
+          <w:sz w:val="24"/>
+          <w:szCs w:val="24"/>
+        </w:rPr>
+      </w:pPr>
+      <w:r>
+        <w:rPr>
+          <w:sz w:val="24"/>
+          <w:szCs w:val="24"/>
+          <w:u w:val="single"/>
+        </w:rPr>
+        <w:t xml:space="preserve">Employee </w:t>
+      </w:r>
+      <w:proofErr w:type="spellStart"/>
+      <w:r>
+        <w:rPr>
+          <w:sz w:val="24"/>
+          <w:szCs w:val="24"/>
+          <w:u w:val="single"/>
+        </w:rPr>
+        <w:t>UpdateDTO</w:t>
+      </w:r>
+      <w:proofErr w:type="spellEnd"/>
+    </w:p>
+    <w:p>
+      <w:pPr>
+        <w:ind w:left="360"/>
+        <w:rPr>
+          <w:sz w:val="24"/>
+          <w:szCs w:val="24"/>
+        </w:rPr>
+      </w:pPr>
+      <w:r>
+        <w:rPr>
+          <w:sz w:val="24"/>
+          <w:szCs w:val="24"/>
+        </w:rPr>
+        <w:t>DTO specific for transferring updated details to the managed bean. This contains the password fields for updating user password</w:t>
+      </w:r>
+    </w:p>
+    <w:p>
+      <w:pPr>
+        <w:pStyle w:val="ListParagraph"/>
+        <w:numPr>
+          <w:ilvl w:val="0"/>
+          <w:numId w:val="12"/>
+        </w:numPr>
+        <w:spacing w:after="0"/>
+        <w:rPr>
+          <w:sz w:val="24"/>
+          <w:szCs w:val="24"/>
+        </w:rPr>
+      </w:pPr>
+      <w:r>
+        <w:rPr>
+          <w:sz w:val="24"/>
+          <w:szCs w:val="24"/>
+        </w:rPr>
+        <w:t>Employee Review DTO</w:t>
+      </w:r>
+    </w:p>
+    <w:p>
+      <w:pPr>
+        <w:ind w:left="360"/>
+        <w:rPr>
+          <w:sz w:val="24"/>
+          <w:szCs w:val="24"/>
+        </w:rPr>
+      </w:pPr>
+      <w:r>
+        <w:rPr>
+          <w:sz w:val="24"/>
+          <w:szCs w:val="24"/>
+        </w:rPr>
+        <w:t>DTO for transferring employee review values from managed beans to the client. Does not contain a password field</w:t>
+      </w:r>
+    </w:p>
+    <w:p>
+      <w:pPr>
+        <w:pStyle w:val="ListParagraph"/>
+        <w:numPr>
+          <w:ilvl w:val="0"/>
+          <w:numId w:val="12"/>
+        </w:numPr>
+        <w:spacing w:after="0"/>
+        <w:rPr>
+          <w:sz w:val="24"/>
+          <w:szCs w:val="24"/>
+          <w:u w:val="single"/>
+        </w:rPr>
+      </w:pPr>
+      <w:proofErr w:type="spellStart"/>
+      <w:r>
+        <w:rPr>
+          <w:sz w:val="24"/>
+          <w:szCs w:val="24"/>
+          <w:u w:val="single"/>
+        </w:rPr>
+        <w:t>MyAdmin</w:t>
+      </w:r>
+      <w:proofErr w:type="spellEnd"/>
+      <w:r>
+        <w:rPr>
+          <w:sz w:val="24"/>
+          <w:szCs w:val="24"/>
+          <w:u w:val="single"/>
+        </w:rPr>
+        <w:t xml:space="preserve"> Managed Bean</w:t>
+      </w:r>
+    </w:p>
+    <w:p>
+      <w:pPr>
+        <w:ind w:left="360"/>
+        <w:rPr>
+          <w:sz w:val="24"/>
+          <w:szCs w:val="24"/>
+        </w:rPr>
+      </w:pPr>
+      <w:r>
+        <w:rPr>
+          <w:sz w:val="24"/>
+          <w:szCs w:val="24"/>
+        </w:rPr>
+        <w:t>Holds session data &amp; provides functionality specific to admin pages.</w:t>
+      </w:r>
+    </w:p>
+    <w:p>
+      <w:pPr>
+        <w:pStyle w:val="ListParagraph"/>
+        <w:numPr>
+          <w:ilvl w:val="0"/>
+          <w:numId w:val="12"/>
+        </w:numPr>
+        <w:spacing w:after="0"/>
+        <w:rPr>
+          <w:sz w:val="24"/>
+          <w:szCs w:val="24"/>
+          <w:u w:val="single"/>
+        </w:rPr>
+      </w:pPr>
+      <w:proofErr w:type="spellStart"/>
+      <w:r>
+        <w:rPr>
+          <w:sz w:val="24"/>
+          <w:szCs w:val="24"/>
+          <w:u w:val="single"/>
+        </w:rPr>
+        <w:t>MyEmployee</w:t>
+      </w:r>
+      <w:proofErr w:type="spellEnd"/>
+      <w:r>
+        <w:rPr>
+          <w:sz w:val="24"/>
+          <w:szCs w:val="24"/>
+          <w:u w:val="single"/>
+        </w:rPr>
+        <w:t xml:space="preserve"> Managed Bean</w:t>
+      </w:r>
+    </w:p>
+    <w:p>
+      <w:pPr>
+        <w:ind w:left="360"/>
+        <w:rPr>
+          <w:sz w:val="24"/>
+          <w:szCs w:val="24"/>
+        </w:rPr>
+      </w:pPr>
+      <w:r>
+        <w:rPr>
+          <w:sz w:val="24"/>
+          <w:szCs w:val="24"/>
+        </w:rPr>
+        <w:t xml:space="preserve">Holds session data &amp; provides functionality specific to employee pages. Notably different to the admin managed bean as it will lack methods for adding &amp; deleting </w:t>
+      </w:r>
+      <w:proofErr w:type="gramStart"/>
+      <w:r>
+        <w:rPr>
+          <w:sz w:val="24"/>
+          <w:szCs w:val="24"/>
+        </w:rPr>
+        <w:t>users, and</w:t>
+      </w:r>
+      <w:proofErr w:type="gramEnd"/>
+      <w:r>
+        <w:rPr>
+          <w:sz w:val="24"/>
+          <w:szCs w:val="24"/>
+        </w:rPr>
+        <w:t xml:space="preserve"> will only retrieve data for the current user. </w:t>
+      </w:r>
+    </w:p>
+    <w:p>
+      <w:pPr>
+        <w:pStyle w:val="ListParagraph"/>
+        <w:numPr>
+          <w:ilvl w:val="0"/>
+          <w:numId w:val="12"/>
+        </w:numPr>
+        <w:spacing w:after="0"/>
+        <w:rPr>
+          <w:sz w:val="24"/>
+          <w:szCs w:val="24"/>
+          <w:u w:val="single"/>
+        </w:rPr>
+      </w:pPr>
+      <w:proofErr w:type="spellStart"/>
+      <w:r>
+        <w:rPr>
+          <w:sz w:val="24"/>
+          <w:szCs w:val="24"/>
+          <w:u w:val="single"/>
+        </w:rPr>
+        <w:t>Mylogin</w:t>
+      </w:r>
+      <w:proofErr w:type="spellEnd"/>
+      <w:r>
+        <w:rPr>
+          <w:sz w:val="24"/>
+          <w:szCs w:val="24"/>
+          <w:u w:val="single"/>
+        </w:rPr>
+        <w:t xml:space="preserve"> Managed Bean</w:t>
+      </w:r>
+    </w:p>
+    <w:p>
+      <w:pPr>
+        <w:ind w:firstLine="360"/>
+        <w:rPr>
+          <w:sz w:val="24"/>
+          <w:szCs w:val="24"/>
+        </w:rPr>
+      </w:pPr>
+      <w:r>
+        <w:rPr>
+          <w:sz w:val="24"/>
+          <w:szCs w:val="24"/>
+        </w:rPr>
+        <w:t>Provides functionality for logging the user out of their login session.</w:t>
+      </w:r>
+    </w:p>
+    <w:p>
+      <w:pPr>
+        <w:pStyle w:val="ListParagraph"/>
+        <w:numPr>
+          <w:ilvl w:val="0"/>
+          <w:numId w:val="12"/>
+        </w:numPr>
+        <w:spacing w:after="0"/>
+        <w:rPr>
+          <w:sz w:val="24"/>
+          <w:szCs w:val="24"/>
+          <w:u w:val="single"/>
+        </w:rPr>
+      </w:pPr>
+      <w:r>
+        <w:rPr>
+          <w:sz w:val="24"/>
+          <w:szCs w:val="24"/>
+          <w:u w:val="single"/>
+        </w:rPr>
+        <w:t>Management Façade</w:t>
+      </w:r>
+    </w:p>
+    <w:p>
+      <w:pPr>
+        <w:ind w:left="360"/>
+        <w:contextualSpacing/>
+        <w:rPr>
+          <w:sz w:val="24"/>
+          <w:szCs w:val="24"/>
+        </w:rPr>
+      </w:pPr>
+      <w:r>
+        <w:rPr>
+          <w:sz w:val="24"/>
+          <w:szCs w:val="24"/>
+        </w:rPr>
+        <w:t xml:space="preserve">Provides </w:t>
+      </w:r>
+      <w:r>
+        <w:rPr>
+          <w:sz w:val="24"/>
+          <w:szCs w:val="24"/>
+        </w:rPr>
+        <w:t>data access methods to managed beans.</w:t>
+      </w:r>
+    </w:p>
+    <w:p>
+      <w:pPr>
+        <w:pStyle w:val="ListParagraph"/>
+        <w:numPr>
+          <w:ilvl w:val="0"/>
+          <w:numId w:val="12"/>
+        </w:numPr>
+        <w:spacing w:after="0"/>
+        <w:rPr>
+          <w:sz w:val="24"/>
+          <w:szCs w:val="24"/>
+        </w:rPr>
+      </w:pPr>
+      <w:r>
+        <w:rPr>
+          <w:sz w:val="24"/>
+          <w:szCs w:val="24"/>
+        </w:rPr>
+        <w:t>Employee Façade</w:t>
+      </w:r>
+    </w:p>
+    <w:p>
+      <w:pPr>
+        <w:spacing w:after="0"/>
+        <w:ind w:left="360"/>
+        <w:rPr>
+          <w:sz w:val="24"/>
+          <w:szCs w:val="24"/>
+        </w:rPr>
+      </w:pPr>
+      <w:r>
+        <w:rPr>
+          <w:sz w:val="24"/>
+          <w:szCs w:val="24"/>
+        </w:rPr>
+        <w:t>Provides data access methods for updating employees in the database.</w:t>
       </w:r>
     </w:p>
     <w:sectPr>
-      <w:pgSz w:w="11906" w:h="16838"/>
+      <w:pgSz w:w="16838" w:h="11906" w:orient="landscape"/>
       <w:pgMar w:top="1440" w:right="1440" w:bottom="1440" w:left="1440" w:header="708" w:footer="708" w:gutter="0"/>
       <w:cols w:space="708"/>
       <w:docGrid w:linePitch="360"/>
@@ -1277,6 +2394,119 @@
     </w:lvl>
   </w:abstractNum>
   <w:abstractNum w:abstractNumId="7" w15:restartNumberingAfterBreak="0">
+    <w:nsid w:val="61E26580"/>
+    <w:multiLevelType w:val="hybridMultilevel"/>
+    <w:tmpl w:val="3138B428"/>
+    <w:lvl w:ilvl="0" w:tplc="0C090001">
+      <w:start w:val="1"/>
+      <w:numFmt w:val="bullet"/>
+      <w:lvlText w:val=""/>
+      <w:lvlJc w:val="left"/>
+      <w:pPr>
+        <w:ind w:left="720" w:hanging="360"/>
+      </w:pPr>
+      <w:rPr>
+        <w:rFonts w:ascii="Symbol" w:hAnsi="Symbol" w:cs="Symbol" w:hint="default"/>
+      </w:rPr>
+    </w:lvl>
+    <w:lvl w:ilvl="1" w:tplc="0C090003" w:tentative="1">
+      <w:start w:val="1"/>
+      <w:numFmt w:val="bullet"/>
+      <w:lvlText w:val="o"/>
+      <w:lvlJc w:val="left"/>
+      <w:pPr>
+        <w:ind w:left="1440" w:hanging="360"/>
+      </w:pPr>
+      <w:rPr>
+        <w:rFonts w:ascii="Courier New" w:hAnsi="Courier New" w:cs="Courier New" w:hint="default"/>
+      </w:rPr>
+    </w:lvl>
+    <w:lvl w:ilvl="2" w:tplc="0C090005" w:tentative="1">
+      <w:start w:val="1"/>
+      <w:numFmt w:val="bullet"/>
+      <w:lvlText w:val=""/>
+      <w:lvlJc w:val="left"/>
+      <w:pPr>
+        <w:ind w:left="2160" w:hanging="360"/>
+      </w:pPr>
+      <w:rPr>
+        <w:rFonts w:ascii="Wingdings" w:hAnsi="Wingdings" w:cs="Wingdings" w:hint="default"/>
+      </w:rPr>
+    </w:lvl>
+    <w:lvl w:ilvl="3" w:tplc="0C090001" w:tentative="1">
+      <w:start w:val="1"/>
+      <w:numFmt w:val="bullet"/>
+      <w:lvlText w:val=""/>
+      <w:lvlJc w:val="left"/>
+      <w:pPr>
+        <w:ind w:left="2880" w:hanging="360"/>
+      </w:pPr>
+      <w:rPr>
+        <w:rFonts w:ascii="Symbol" w:hAnsi="Symbol" w:cs="Symbol" w:hint="default"/>
+      </w:rPr>
+    </w:lvl>
+    <w:lvl w:ilvl="4" w:tplc="0C090003" w:tentative="1">
+      <w:start w:val="1"/>
+      <w:numFmt w:val="bullet"/>
+      <w:lvlText w:val="o"/>
+      <w:lvlJc w:val="left"/>
+      <w:pPr>
+        <w:ind w:left="3600" w:hanging="360"/>
+      </w:pPr>
+      <w:rPr>
+        <w:rFonts w:ascii="Courier New" w:hAnsi="Courier New" w:cs="Courier New" w:hint="default"/>
+      </w:rPr>
+    </w:lvl>
+    <w:lvl w:ilvl="5" w:tplc="0C090005" w:tentative="1">
+      <w:start w:val="1"/>
+      <w:numFmt w:val="bullet"/>
+      <w:lvlText w:val=""/>
+      <w:lvlJc w:val="left"/>
+      <w:pPr>
+        <w:ind w:left="4320" w:hanging="360"/>
+      </w:pPr>
+      <w:rPr>
+        <w:rFonts w:ascii="Wingdings" w:hAnsi="Wingdings" w:cs="Wingdings" w:hint="default"/>
+      </w:rPr>
+    </w:lvl>
+    <w:lvl w:ilvl="6" w:tplc="0C090001" w:tentative="1">
+      <w:start w:val="1"/>
+      <w:numFmt w:val="bullet"/>
+      <w:lvlText w:val=""/>
+      <w:lvlJc w:val="left"/>
+      <w:pPr>
+        <w:ind w:left="5040" w:hanging="360"/>
+      </w:pPr>
+      <w:rPr>
+        <w:rFonts w:ascii="Symbol" w:hAnsi="Symbol" w:cs="Symbol" w:hint="default"/>
+      </w:rPr>
+    </w:lvl>
+    <w:lvl w:ilvl="7" w:tplc="0C090003" w:tentative="1">
+      <w:start w:val="1"/>
+      <w:numFmt w:val="bullet"/>
+      <w:lvlText w:val="o"/>
+      <w:lvlJc w:val="left"/>
+      <w:pPr>
+        <w:ind w:left="5760" w:hanging="360"/>
+      </w:pPr>
+      <w:rPr>
+        <w:rFonts w:ascii="Courier New" w:hAnsi="Courier New" w:cs="Courier New" w:hint="default"/>
+      </w:rPr>
+    </w:lvl>
+    <w:lvl w:ilvl="8" w:tplc="0C090005" w:tentative="1">
+      <w:start w:val="1"/>
+      <w:numFmt w:val="bullet"/>
+      <w:lvlText w:val=""/>
+      <w:lvlJc w:val="left"/>
+      <w:pPr>
+        <w:ind w:left="6480" w:hanging="360"/>
+      </w:pPr>
+      <w:rPr>
+        <w:rFonts w:ascii="Wingdings" w:hAnsi="Wingdings" w:cs="Wingdings" w:hint="default"/>
+      </w:rPr>
+    </w:lvl>
+  </w:abstractNum>
+  <w:abstractNum w:abstractNumId="8" w15:restartNumberingAfterBreak="0">
     <w:nsid w:val="6833491B"/>
     <w:multiLevelType w:val="hybridMultilevel"/>
     <w:tmpl w:val="8EF4D3D6"/>
@@ -1365,7 +2595,99 @@
       </w:pPr>
     </w:lvl>
   </w:abstractNum>
-  <w:abstractNum w:abstractNumId="8" w15:restartNumberingAfterBreak="0">
+  <w:abstractNum w:abstractNumId="9" w15:restartNumberingAfterBreak="0">
+    <w:nsid w:val="716870E2"/>
+    <w:multiLevelType w:val="hybridMultilevel"/>
+    <w:tmpl w:val="B642B6E4"/>
+    <w:lvl w:ilvl="0" w:tplc="0C090001">
+      <w:start w:val="1"/>
+      <w:numFmt w:val="bullet"/>
+      <w:lvlText w:val=""/>
+      <w:lvlJc w:val="left"/>
+      <w:pPr>
+        <w:ind w:left="1080" w:hanging="360"/>
+      </w:pPr>
+      <w:rPr>
+        <w:rFonts w:ascii="Symbol" w:hAnsi="Symbol" w:cs="Symbol" w:hint="default"/>
+      </w:rPr>
+    </w:lvl>
+    <w:lvl w:ilvl="1" w:tplc="0B9260DC">
+      <w:start w:val="4"/>
+      <w:numFmt w:val="bullet"/>
+      <w:lvlText w:val="-"/>
+      <w:lvlJc w:val="left"/>
+      <w:pPr>
+        <w:ind w:left="2160" w:hanging="720"/>
+      </w:pPr>
+      <w:rPr>
+        <w:rFonts w:ascii="Calibri" w:eastAsiaTheme="minorEastAsia" w:hAnsi="Calibri" w:cs="Calibri" w:hint="default"/>
+      </w:rPr>
+    </w:lvl>
+    <w:lvl w:ilvl="2" w:tplc="0C09001B" w:tentative="1">
+      <w:start w:val="1"/>
+      <w:numFmt w:val="lowerRoman"/>
+      <w:lvlText w:val="%3."/>
+      <w:lvlJc w:val="right"/>
+      <w:pPr>
+        <w:ind w:left="2520" w:hanging="180"/>
+      </w:pPr>
+    </w:lvl>
+    <w:lvl w:ilvl="3" w:tplc="0C09000F" w:tentative="1">
+      <w:start w:val="1"/>
+      <w:numFmt w:val="decimal"/>
+      <w:lvlText w:val="%4."/>
+      <w:lvlJc w:val="left"/>
+      <w:pPr>
+        <w:ind w:left="3240" w:hanging="360"/>
+      </w:pPr>
+    </w:lvl>
+    <w:lvl w:ilvl="4" w:tplc="0C090019" w:tentative="1">
+      <w:start w:val="1"/>
+      <w:numFmt w:val="lowerLetter"/>
+      <w:lvlText w:val="%5."/>
+      <w:lvlJc w:val="left"/>
+      <w:pPr>
+        <w:ind w:left="3960" w:hanging="360"/>
+      </w:pPr>
+    </w:lvl>
+    <w:lvl w:ilvl="5" w:tplc="0C09001B" w:tentative="1">
+      <w:start w:val="1"/>
+      <w:numFmt w:val="lowerRoman"/>
+      <w:lvlText w:val="%6."/>
+      <w:lvlJc w:val="right"/>
+      <w:pPr>
+        <w:ind w:left="4680" w:hanging="180"/>
+      </w:pPr>
+    </w:lvl>
+    <w:lvl w:ilvl="6" w:tplc="0C09000F" w:tentative="1">
+      <w:start w:val="1"/>
+      <w:numFmt w:val="decimal"/>
+      <w:lvlText w:val="%7."/>
+      <w:lvlJc w:val="left"/>
+      <w:pPr>
+        <w:ind w:left="5400" w:hanging="360"/>
+      </w:pPr>
+    </w:lvl>
+    <w:lvl w:ilvl="7" w:tplc="0C090019" w:tentative="1">
+      <w:start w:val="1"/>
+      <w:numFmt w:val="lowerLetter"/>
+      <w:lvlText w:val="%8."/>
+      <w:lvlJc w:val="left"/>
+      <w:pPr>
+        <w:ind w:left="6120" w:hanging="360"/>
+      </w:pPr>
+    </w:lvl>
+    <w:lvl w:ilvl="8" w:tplc="0C09001B" w:tentative="1">
+      <w:start w:val="1"/>
+      <w:numFmt w:val="lowerRoman"/>
+      <w:lvlText w:val="%9."/>
+      <w:lvlJc w:val="right"/>
+      <w:pPr>
+        <w:ind w:left="6840" w:hanging="180"/>
+      </w:pPr>
+    </w:lvl>
+  </w:abstractNum>
+  <w:abstractNum w:abstractNumId="10" w15:restartNumberingAfterBreak="0">
     <w:nsid w:val="760455DA"/>
     <w:multiLevelType w:val="hybridMultilevel"/>
     <w:tmpl w:val="CB48FC44"/>
@@ -1451,7 +2773,7 @@
       </w:pPr>
     </w:lvl>
   </w:abstractNum>
-  <w:abstractNum w:abstractNumId="9" w15:restartNumberingAfterBreak="0">
+  <w:abstractNum w:abstractNumId="11" w15:restartNumberingAfterBreak="0">
     <w:nsid w:val="794A5640"/>
     <w:multiLevelType w:val="hybridMultilevel"/>
     <w:tmpl w:val="C41608D6"/>
@@ -1553,7 +2875,7 @@
     <w:abstractNumId w:val="5"/>
   </w:num>
   <w:num w:numId="5">
-    <w:abstractNumId w:val="7"/>
+    <w:abstractNumId w:val="8"/>
   </w:num>
   <w:num w:numId="6">
     <w:abstractNumId w:val="4"/>
@@ -1562,13 +2884,19 @@
     <w:abstractNumId w:val="2"/>
   </w:num>
   <w:num w:numId="8">
-    <w:abstractNumId w:val="8"/>
+    <w:abstractNumId w:val="10"/>
   </w:num>
   <w:num w:numId="9">
-    <w:abstractNumId w:val="9"/>
+    <w:abstractNumId w:val="11"/>
   </w:num>
   <w:num w:numId="10">
     <w:abstractNumId w:val="6"/>
+  </w:num>
+  <w:num w:numId="11">
+    <w:abstractNumId w:val="9"/>
+  </w:num>
+  <w:num w:numId="12">
+    <w:abstractNumId w:val="7"/>
   </w:num>
 </w:numbering>
 </file>

</xml_diff>